<commit_message>
meambahkan kata pengantar dan mengedit page layout
</commit_message>
<xml_diff>
--- a/Identitas Siswa.docx
+++ b/Identitas Siswa.docx
@@ -1077,7 +1077,6 @@
     <w:p>
       <w:pPr>
         <w:spacing w:line="360" w:lineRule="auto"/>
-        <w:ind w:left="360"/>
         <w:jc w:val="both"/>
         <w:rPr>
           <w:rFonts w:ascii="Times New Roman" w:hAnsi="Times New Roman" w:cs="Times New Roman"/>
@@ -1086,71 +1085,8 @@
           <w:szCs w:val="24"/>
         </w:rPr>
       </w:pPr>
-    </w:p>
-    <w:p>
-      <w:pPr>
-        <w:spacing w:line="360" w:lineRule="auto"/>
-        <w:ind w:left="360"/>
-        <w:jc w:val="both"/>
-        <w:rPr>
-          <w:rFonts w:ascii="Times New Roman" w:hAnsi="Times New Roman" w:cs="Times New Roman"/>
-          <w:b/>
-          <w:sz w:val="24"/>
-          <w:szCs w:val="24"/>
-        </w:rPr>
-      </w:pPr>
-    </w:p>
-    <w:p>
-      <w:pPr>
-        <w:spacing w:line="360" w:lineRule="auto"/>
-        <w:ind w:left="360"/>
-        <w:jc w:val="both"/>
-        <w:rPr>
-          <w:rFonts w:ascii="Times New Roman" w:hAnsi="Times New Roman" w:cs="Times New Roman"/>
-          <w:b/>
-          <w:sz w:val="24"/>
-          <w:szCs w:val="24"/>
-        </w:rPr>
-      </w:pPr>
-    </w:p>
-    <w:p>
-      <w:pPr>
-        <w:spacing w:line="360" w:lineRule="auto"/>
-        <w:ind w:left="360"/>
-        <w:jc w:val="both"/>
-        <w:rPr>
-          <w:rFonts w:ascii="Times New Roman" w:hAnsi="Times New Roman" w:cs="Times New Roman"/>
-          <w:b/>
-          <w:sz w:val="24"/>
-          <w:szCs w:val="24"/>
-        </w:rPr>
-      </w:pPr>
-    </w:p>
-    <w:p>
-      <w:pPr>
-        <w:spacing w:line="360" w:lineRule="auto"/>
-        <w:ind w:left="360"/>
-        <w:jc w:val="both"/>
-        <w:rPr>
-          <w:rFonts w:ascii="Times New Roman" w:hAnsi="Times New Roman" w:cs="Times New Roman"/>
-          <w:b/>
-          <w:sz w:val="24"/>
-          <w:szCs w:val="24"/>
-        </w:rPr>
-      </w:pPr>
-    </w:p>
-    <w:p>
-      <w:pPr>
-        <w:spacing w:line="360" w:lineRule="auto"/>
-        <w:ind w:left="360"/>
-        <w:jc w:val="both"/>
-        <w:rPr>
-          <w:rFonts w:ascii="Times New Roman" w:hAnsi="Times New Roman" w:cs="Times New Roman"/>
-          <w:b/>
-          <w:sz w:val="24"/>
-          <w:szCs w:val="24"/>
-        </w:rPr>
-      </w:pPr>
+      <w:bookmarkStart w:id="0" w:name="_GoBack"/>
+      <w:bookmarkEnd w:id="0"/>
     </w:p>
     <w:p>
       <w:pPr>
@@ -1175,6 +1111,7 @@
           <w:sz w:val="24"/>
           <w:szCs w:val="24"/>
         </w:rPr>
+        <w:lastRenderedPageBreak/>
         <w:t>NAMA INSTRUKTUR/PEMBINA</w:t>
       </w:r>
     </w:p>
@@ -1224,8 +1161,6 @@
       <w:r>
         <w:t>Mira Rahmida Halim, S.Kom. MM</w:t>
       </w:r>
-      <w:bookmarkStart w:id="0" w:name="_GoBack"/>
-      <w:bookmarkEnd w:id="0"/>
     </w:p>
     <w:p>
       <w:pPr>
@@ -1343,8 +1278,8 @@
         <w:tblLook w:val="04A0" w:firstRow="1" w:lastRow="0" w:firstColumn="1" w:lastColumn="0" w:noHBand="0" w:noVBand="1"/>
       </w:tblPr>
       <w:tblGrid>
-        <w:gridCol w:w="4191"/>
-        <w:gridCol w:w="4191"/>
+        <w:gridCol w:w="3647"/>
+        <w:gridCol w:w="3646"/>
       </w:tblGrid>
       <w:tr>
         <w:tc>
@@ -1601,7 +1536,7 @@
     </w:p>
     <w:sectPr>
       <w:pgSz w:w="11906" w:h="16838"/>
-      <w:pgMar w:top="1440" w:right="1440" w:bottom="1440" w:left="1440" w:header="708" w:footer="708" w:gutter="0"/>
+      <w:pgMar w:top="1701" w:right="1701" w:bottom="2268" w:left="2268" w:header="709" w:footer="709" w:gutter="0"/>
       <w:cols w:space="708"/>
       <w:docGrid w:linePitch="360"/>
     </w:sectPr>

</xml_diff>